<commit_message>
Fixed some spelling mistakes
</commit_message>
<xml_diff>
--- a/Word Documents/Briefing_UGent_wedstrijdLogo.docx
+++ b/Word Documents/Briefing_UGent_wedstrijdLogo.docx
@@ -3,83 +3,147 @@
 <w:document xmlns:wpc="http://schemas.microsoft.com/office/word/2010/wordprocessingCanvas" xmlns:cx="http://schemas.microsoft.com/office/drawing/2014/chartex" xmlns:cx1="http://schemas.microsoft.com/office/drawing/2015/9/8/chartex" xmlns:cx2="http://schemas.microsoft.com/office/drawing/2015/10/21/chartex" xmlns:cx3="http://schemas.microsoft.com/office/drawing/2016/5/9/chartex" xmlns:cx4="http://schemas.microsoft.com/office/drawing/2016/5/10/chartex" xmlns:cx5="http://schemas.microsoft.com/office/drawing/2016/5/11/chartex" xmlns:cx6="http://schemas.microsoft.com/office/drawing/2016/5/12/chartex" xmlns:cx7="http://schemas.microsoft.com/office/drawing/2016/5/13/chartex" xmlns:cx8="http://schemas.microsoft.com/office/drawing/2016/5/14/chartex" xmlns:mc="http://schemas.openxmlformats.org/markup-compatibility/2006" xmlns:aink="http://schemas.microsoft.com/office/drawing/2016/ink" xmlns:am3d="http://schemas.microsoft.com/office/drawing/2017/model3d" xmlns:o="urn:schemas-microsoft-com:office:office" xmlns:oel="http://schemas.microsoft.com/office/2019/extlst" xmlns:r="http://schemas.openxmlformats.org/officeDocument/2006/relationships" xmlns:m="http://schemas.openxmlformats.org/officeDocument/2006/math" xmlns:v="urn:schemas-microsoft-com:vml" xmlns:wp14="http://schemas.microsoft.com/office/word/2010/wordprocessingDrawing" xmlns:wp="http://schemas.openxmlformats.org/drawingml/2006/wordprocessingDrawing" xmlns:w10="urn:schemas-microsoft-com:office:word" xmlns:w="http://schemas.openxmlformats.org/wordprocessingml/2006/main" xmlns:w14="http://schemas.microsoft.com/office/word/2010/wordml" xmlns:w15="http://schemas.microsoft.com/office/word/2012/wordml" xmlns:w16cex="http://schemas.microsoft.com/office/word/2018/wordml/cex" xmlns:w16cid="http://schemas.microsoft.com/office/word/2016/wordml/cid" xmlns:w16="http://schemas.microsoft.com/office/word/2018/wordml" xmlns:w16sdtdh="http://schemas.microsoft.com/office/word/2020/wordml/sdtdatahash" xmlns:w16se="http://schemas.microsoft.com/office/word/2015/wordml/symex" xmlns:wpg="http://schemas.microsoft.com/office/word/2010/wordprocessingGroup" xmlns:wpi="http://schemas.microsoft.com/office/word/2010/wordprocessingInk" xmlns:wne="http://schemas.microsoft.com/office/word/2006/wordml" xmlns:wps="http://schemas.microsoft.com/office/word/2010/wordprocessingShape" mc:Ignorable="w14 w15 w16se w16cid w16 w16cex w16sdtdh wp14">
   <w:body>
     <w:p>
-      <w:pPr>
+      <w:r>
+        <w:t xml:space="preserve">Doelgroep: wedstrijd om een logo te maken </w:t>
+      </w:r>
+      <w:r>
+        <w:t xml:space="preserve">voor </w:t>
+      </w:r>
+      <w:r>
+        <w:t xml:space="preserve">de </w:t>
+      </w:r>
+      <w:r>
+        <w:t xml:space="preserve">geschiedenis olympiade </w:t>
+      </w:r>
+      <w:r>
+        <w:sym w:font="Wingdings" w:char="F0E8"/>
+      </w:r>
+      <w:r>
+        <w:t xml:space="preserve"> Wie maakt </w:t>
+      </w:r>
+      <w:r>
+        <w:t>het</w:t>
+      </w:r>
+      <w:r>
+        <w:t xml:space="preserve"> logo : de </w:t>
+      </w:r>
+      <w:r>
         <w:rPr>
           <w:b/>
           <w:bCs/>
         </w:rPr>
-      </w:pPr>
-      <w:r>
-        <w:t xml:space="preserve">Doelgroep: wedstrijd om een logo te maken </w:t>
-      </w:r>
-      <w:r>
-        <w:t xml:space="preserve">voor geschiedenis olympiade </w:t>
-      </w:r>
-      <w:r>
-        <w:sym w:font="Wingdings" w:char="F0E8"/>
-      </w:r>
-      <w:r>
-        <w:t xml:space="preserve"> Wie maakt de logo : de </w:t>
+        <w:t>leerlingen</w:t>
       </w:r>
       <w:r>
         <w:rPr>
           <w:b/>
           <w:bCs/>
         </w:rPr>
-        <w:t>leerlingen &amp; leerkrachten</w:t>
-      </w:r>
-    </w:p>
-    <w:p/>
-    <w:p>
-      <w:r>
-        <w:t xml:space="preserve">Onze taak : website maken voor die wedstrijd </w:t>
-      </w:r>
-    </w:p>
-    <w:p/>
-    <w:p>
-      <w:r>
-        <w:t xml:space="preserve">Logo moet zich baseren op </w:t>
-      </w:r>
-      <w:r>
-        <w:t>:</w:t>
-      </w:r>
-    </w:p>
-    <w:p>
-      <w:r>
-        <w:t>wat is de missie  :</w:t>
-      </w:r>
-      <w:r>
-        <w:t xml:space="preserve"> </w:t>
-      </w:r>
-      <w:r>
-        <w:t>sleutelwoorden :</w:t>
-      </w:r>
-      <w:r>
-        <w:t xml:space="preserve"> op laagdrempelige manier </w:t>
-      </w:r>
-      <w:r>
-        <w:sym w:font="Wingdings" w:char="F0E0"/>
-      </w:r>
-      <w:r>
-        <w:t xml:space="preserve"> </w:t>
-      </w:r>
-      <w:r>
-        <w:t xml:space="preserve"> diversiteit – inclusie</w:t>
-      </w:r>
-    </w:p>
-    <w:p>
-      <w:r>
-        <w:t xml:space="preserve">visie : door </w:t>
+        <w:t>.</w:t>
       </w:r>
       <w:r>
         <w:rPr>
           <w:b/>
           <w:bCs/>
         </w:rPr>
-        <w:t>samenwerken</w:t>
-      </w:r>
-      <w:r>
-        <w:t xml:space="preserve"> met uitgeverijen, musea en overheid </w:t>
+        <w:t xml:space="preserve"> </w:t>
+      </w:r>
+      <w:r>
+        <w:rPr>
+          <w:b/>
+          <w:bCs/>
+        </w:rPr>
+        <w:t>L</w:t>
+      </w:r>
+      <w:r>
+        <w:rPr>
+          <w:b/>
+          <w:bCs/>
+        </w:rPr>
+        <w:t>eerkrachten</w:t>
+      </w:r>
+      <w:r>
+        <w:rPr>
+          <w:b/>
+          <w:bCs/>
+        </w:rPr>
+        <w:t xml:space="preserve"> </w:t>
+      </w:r>
+      <w:r>
+        <w:t>moedigen de leerlingen aan en stellen het project voor.</w:t>
+      </w:r>
+    </w:p>
+    <w:p/>
+    <w:p>
+      <w:r>
+        <w:t xml:space="preserve">Onze taak : website maken voor die wedstrijd </w:t>
+      </w:r>
+    </w:p>
+    <w:p/>
+    <w:p>
+      <w:r>
+        <w:t xml:space="preserve">Logo moet zich </w:t>
+      </w:r>
+      <w:r>
+        <w:t>gebaseerd zijn</w:t>
+      </w:r>
+      <w:r>
+        <w:t xml:space="preserve"> op </w:t>
+      </w:r>
+      <w:r>
+        <w:t>:</w:t>
+      </w:r>
+    </w:p>
+    <w:p>
+      <w:r>
+        <w:t>wat is de missie  :</w:t>
+      </w:r>
+      <w:r>
+        <w:t xml:space="preserve"> </w:t>
+      </w:r>
+      <w:r>
+        <w:t xml:space="preserve">sleutelwoorden : op laagdrempelige manier </w:t>
+      </w:r>
+      <w:r>
+        <w:sym w:font="Wingdings" w:char="F0E0"/>
+      </w:r>
+      <w:r>
+        <w:t xml:space="preserve">  diversiteit – inclusie</w:t>
+      </w:r>
+    </w:p>
+    <w:p>
+      <w:r>
+        <w:t xml:space="preserve">visie : door </w:t>
+      </w:r>
+      <w:r>
+        <w:rPr>
+          <w:b/>
+          <w:bCs/>
+        </w:rPr>
+        <w:t>samen</w:t>
+      </w:r>
+      <w:r>
+        <w:rPr>
+          <w:b/>
+          <w:bCs/>
+        </w:rPr>
+        <w:t xml:space="preserve"> te </w:t>
+      </w:r>
+      <w:r>
+        <w:rPr>
+          <w:b/>
+          <w:bCs/>
+        </w:rPr>
+        <w:t>werken</w:t>
+      </w:r>
+      <w:r>
+        <w:t xml:space="preserve"> met uitgeverijen, musea en </w:t>
+      </w:r>
+      <w:r>
+        <w:t xml:space="preserve">de </w:t>
+      </w:r>
+      <w:r>
+        <w:t xml:space="preserve">overheid </w:t>
       </w:r>
       <w:r>
         <w:t>(</w:t>
@@ -143,21 +207,22 @@
         <w:sym w:font="Wingdings" w:char="F0E0"/>
       </w:r>
       <w:r>
+        <w:t xml:space="preserve"> Tab zichtbaar maken om te stemmen op </w:t>
+      </w:r>
+      <w:r>
+        <w:t xml:space="preserve">het </w:t>
+      </w:r>
+      <w:r>
+        <w:t xml:space="preserve"> mooiste logo (meest</w:t>
+      </w:r>
+      <w:r>
         <w:t xml:space="preserve"> </w:t>
       </w:r>
       <w:r>
-        <w:t>Tab zichtbaar maken om te stemmen op de mooiste logo (</w:t>
-      </w:r>
-      <w:proofErr w:type="spellStart"/>
-      <w:r>
-        <w:t>meestpassende</w:t>
-      </w:r>
-      <w:proofErr w:type="spellEnd"/>
-      <w:r>
-        <w:t xml:space="preserve">) </w:t>
-      </w:r>
-      <w:r>
-        <w:t xml:space="preserve"> / link maken die makkelijk vindbaar is</w:t>
+        <w:t>passende)  / link maken die makkelijk vindbaar is</w:t>
+      </w:r>
+      <w:r>
+        <w:t>.</w:t>
       </w:r>
     </w:p>
     <w:p/>
@@ -168,7 +233,13 @@
     </w:p>
     <w:p>
       <w:r>
-        <w:t>Niet individueel, maar mensen mogen samenwerken aan de logo</w:t>
+        <w:t xml:space="preserve">Niet individueel, maar mensen mogen samenwerken aan </w:t>
+      </w:r>
+      <w:r>
+        <w:t>het</w:t>
+      </w:r>
+      <w:r>
+        <w:t xml:space="preserve"> logo</w:t>
       </w:r>
       <w:r>
         <w:t xml:space="preserve"> </w:t>
@@ -247,7 +318,7 @@
     <w:p/>
     <w:p>
       <w:pPr>
-        <w:pStyle w:val="Lijstalinea"/>
+        <w:pStyle w:val="ListParagraph"/>
         <w:numPr>
           <w:ilvl w:val="0"/>
           <w:numId w:val="1"/>
@@ -809,17 +880,17 @@
     <w:lsdException w:name="Unresolved Mention" w:semiHidden="1" w:unhideWhenUsed="1"/>
     <w:lsdException w:name="Smart Link" w:semiHidden="1" w:unhideWhenUsed="1"/>
   </w:latentStyles>
-  <w:style w:type="paragraph" w:default="1" w:styleId="Standaard">
+  <w:style w:type="paragraph" w:default="1" w:styleId="Normal">
     <w:name w:val="Normal"/>
     <w:qFormat/>
   </w:style>
-  <w:style w:type="character" w:default="1" w:styleId="Standaardalinea-lettertype">
+  <w:style w:type="character" w:default="1" w:styleId="DefaultParagraphFont">
     <w:name w:val="Default Paragraph Font"/>
     <w:uiPriority w:val="1"/>
     <w:semiHidden/>
     <w:unhideWhenUsed/>
   </w:style>
-  <w:style w:type="table" w:default="1" w:styleId="Standaardtabel">
+  <w:style w:type="table" w:default="1" w:styleId="TableNormal">
     <w:name w:val="Normal Table"/>
     <w:uiPriority w:val="99"/>
     <w:semiHidden/>
@@ -834,15 +905,15 @@
       </w:tblCellMar>
     </w:tblPr>
   </w:style>
-  <w:style w:type="numbering" w:default="1" w:styleId="Geenlijst">
+  <w:style w:type="numbering" w:default="1" w:styleId="NoList">
     <w:name w:val="No List"/>
     <w:uiPriority w:val="99"/>
     <w:semiHidden/>
     <w:unhideWhenUsed/>
   </w:style>
-  <w:style w:type="paragraph" w:styleId="Lijstalinea">
+  <w:style w:type="paragraph" w:styleId="ListParagraph">
     <w:name w:val="List Paragraph"/>
-    <w:basedOn w:val="Standaard"/>
+    <w:basedOn w:val="Normal"/>
     <w:uiPriority w:val="34"/>
     <w:qFormat/>
     <w:rsid w:val="00D427A6"/>

</xml_diff>